<commit_message>
Fixed type mistake in database design document about ojAccount in table User
</commit_message>
<xml_diff>
--- a/doc/数据库设计.docx
+++ b/doc/数据库设计.docx
@@ -84,7 +84,7 @@
           <v:shape id="_x0000_i1025" type="#_x0000_t75" style="width:339pt;height:384pt" o:ole="">
             <v:imagedata r:id="rId6" o:title=""/>
           </v:shape>
-          <o:OLEObject Type="Embed" ProgID="Visio.Drawing.11" ShapeID="_x0000_i1025" DrawAspect="Content" ObjectID="_1519940506" r:id="rId7"/>
+          <o:OLEObject Type="Embed" ProgID="Visio.Drawing.11" ShapeID="_x0000_i1025" DrawAspect="Content" ObjectID="_1520344756" r:id="rId7"/>
         </w:object>
       </w:r>
     </w:p>
@@ -774,7 +774,25 @@
                 <w:kern w:val="0"/>
                 <w:sz w:val="22"/>
               </w:rPr>
-              <w:t>int</w:t>
+              <w:t>varchar(</w:t>
+            </w:r>
+            <w:r>
+              <w:rPr>
+                <w:rFonts w:cs="Times New Roman" w:hint="eastAsia"/>
+                <w:color w:val="000000"/>
+                <w:kern w:val="0"/>
+                <w:sz w:val="22"/>
+              </w:rPr>
+              <w:t>20</w:t>
+            </w:r>
+            <w:r>
+              <w:rPr>
+                <w:rFonts w:cs="Times New Roman"/>
+                <w:color w:val="000000"/>
+                <w:kern w:val="0"/>
+                <w:sz w:val="22"/>
+              </w:rPr>
+              <w:t>)</w:t>
             </w:r>
           </w:p>
         </w:tc>
@@ -9684,7 +9702,7 @@
           <v:shape id="_x0000_i1026" type="#_x0000_t75" style="width:311.25pt;height:199.5pt" o:ole="">
             <v:imagedata r:id="rId8" o:title=""/>
           </v:shape>
-          <o:OLEObject Type="Embed" ProgID="Visio.Drawing.11" ShapeID="_x0000_i1026" DrawAspect="Content" ObjectID="_1519940507" r:id="rId9"/>
+          <o:OLEObject Type="Embed" ProgID="Visio.Drawing.11" ShapeID="_x0000_i1026" DrawAspect="Content" ObjectID="_1520344757" r:id="rId9"/>
         </w:object>
       </w:r>
     </w:p>

</xml_diff>